<commit_message>
[Modified]: Mockup Delete Ticket
</commit_message>
<xml_diff>
--- a/Báo Cáo/Mockup/Ticket/ST-63.docx
+++ b/Báo Cáo/Mockup/Ticket/ST-63.docx
@@ -30,6 +30,7 @@
       <w:r>
         <w:rPr>
           <w:rFonts w:ascii="Times New Roman" w:hAnsi="Times New Roman" w:cs="Times New Roman"/>
+          <w:noProof/>
           <w:sz w:val="26"/>
           <w:szCs w:val="26"/>
         </w:rPr>
@@ -106,105 +107,7 @@
           <w:sz w:val="26"/>
           <w:szCs w:val="26"/>
         </w:rPr>
-        <w:t xml:space="preserve">D1: Lấy các thông tin </w:t>
-      </w:r>
-      <w:r>
-        <w:rPr>
-          <w:rFonts w:ascii="Times New Roman" w:hAnsi="Times New Roman" w:cs="Times New Roman"/>
-          <w:sz w:val="26"/>
-          <w:szCs w:val="26"/>
-        </w:rPr>
-        <w:t>chuyến bay</w:t>
-      </w:r>
-      <w:r>
-        <w:rPr>
-          <w:rFonts w:ascii="Times New Roman" w:hAnsi="Times New Roman" w:cs="Times New Roman"/>
-          <w:sz w:val="26"/>
-          <w:szCs w:val="26"/>
-        </w:rPr>
-        <w:t xml:space="preserve"> cần xóa có thể lấy 1 hoặc nhiều khách hàng cùng 1 lúc để xóa</w:t>
-      </w:r>
-      <w:r>
-        <w:rPr>
-          <w:rFonts w:ascii="Times New Roman" w:hAnsi="Times New Roman" w:cs="Times New Roman"/>
-          <w:sz w:val="26"/>
-          <w:szCs w:val="26"/>
-        </w:rPr>
-        <w:t xml:space="preserve"> khi xóa chuyến bay thành công vé sẽ được tự động xóa theo mã chuyến bay đó.</w:t>
-      </w:r>
-    </w:p>
-    <w:p>
-      <w:pPr>
-        <w:rPr>
-          <w:rFonts w:ascii="Times New Roman" w:hAnsi="Times New Roman" w:cs="Times New Roman"/>
-          <w:sz w:val="26"/>
-          <w:szCs w:val="26"/>
-        </w:rPr>
-      </w:pPr>
-      <w:r>
-        <w:rPr>
-          <w:rFonts w:ascii="Times New Roman" w:hAnsi="Times New Roman" w:cs="Times New Roman"/>
-          <w:sz w:val="26"/>
-          <w:szCs w:val="26"/>
-        </w:rPr>
-        <w:t xml:space="preserve">D2: Lấy danh sách các </w:t>
-      </w:r>
-      <w:r>
-        <w:rPr>
-          <w:rFonts w:ascii="Times New Roman" w:hAnsi="Times New Roman" w:cs="Times New Roman"/>
-          <w:sz w:val="26"/>
-          <w:szCs w:val="26"/>
-        </w:rPr>
-        <w:t>chuyến bay</w:t>
-      </w:r>
-      <w:r>
-        <w:rPr>
-          <w:rFonts w:ascii="Times New Roman" w:hAnsi="Times New Roman" w:cs="Times New Roman"/>
-          <w:sz w:val="26"/>
-          <w:szCs w:val="26"/>
-        </w:rPr>
-        <w:t xml:space="preserve"> đã chọn ở D1</w:t>
-      </w:r>
-      <w:r>
-        <w:rPr>
-          <w:rFonts w:ascii="Times New Roman" w:hAnsi="Times New Roman" w:cs="Times New Roman"/>
-          <w:sz w:val="26"/>
-          <w:szCs w:val="26"/>
-        </w:rPr>
-        <w:t xml:space="preserve"> để xóa vé tự động.</w:t>
-      </w:r>
-    </w:p>
-    <w:p>
-      <w:pPr>
-        <w:rPr>
-          <w:rFonts w:ascii="Times New Roman" w:hAnsi="Times New Roman" w:cs="Times New Roman"/>
-          <w:sz w:val="26"/>
-          <w:szCs w:val="26"/>
-        </w:rPr>
-      </w:pPr>
-      <w:r>
-        <w:rPr>
-          <w:rFonts w:ascii="Times New Roman" w:hAnsi="Times New Roman" w:cs="Times New Roman"/>
-          <w:sz w:val="26"/>
-          <w:szCs w:val="26"/>
-        </w:rPr>
-        <w:t>D3:</w:t>
-      </w:r>
-      <w:r>
-        <w:rPr>
-          <w:rFonts w:ascii="Times New Roman" w:hAnsi="Times New Roman" w:cs="Times New Roman"/>
-          <w:sz w:val="26"/>
-          <w:szCs w:val="26"/>
-        </w:rPr>
-        <w:t xml:space="preserve"> </w:t>
-      </w:r>
-      <w:r>
-        <w:rPr>
-          <w:rFonts w:ascii="Times New Roman" w:hAnsi="Times New Roman" w:cs="Times New Roman"/>
-          <w:sz w:val="26"/>
-          <w:szCs w:val="26"/>
-        </w:rPr>
-        <w:t xml:space="preserve">Thay đổi tình trạng xóa ẩn của </w:t>
+        <w:t xml:space="preserve">D1: Lấy các thông tin chuyến bay cần xóa có thể lấy 1 hoặc nhiều </w:t>
       </w:r>
       <w:r>
         <w:rPr>
@@ -220,64 +123,74 @@
           <w:sz w:val="26"/>
           <w:szCs w:val="26"/>
         </w:rPr>
-        <w:t xml:space="preserve"> và lưu xuống cơ sở dữ liệu</w:t>
-      </w:r>
-    </w:p>
-    <w:p>
-      <w:pPr>
-        <w:rPr>
-          <w:rFonts w:ascii="Times New Roman" w:hAnsi="Times New Roman" w:cs="Times New Roman"/>
-          <w:sz w:val="26"/>
-          <w:szCs w:val="26"/>
-        </w:rPr>
-      </w:pPr>
-      <w:r>
-        <w:rPr>
-          <w:rFonts w:ascii="Times New Roman" w:hAnsi="Times New Roman" w:cs="Times New Roman"/>
-          <w:sz w:val="26"/>
-          <w:szCs w:val="26"/>
-        </w:rPr>
-        <w:t>D4: Thông tin về</w:t>
-      </w:r>
-      <w:r>
-        <w:rPr>
-          <w:rFonts w:ascii="Times New Roman" w:hAnsi="Times New Roman" w:cs="Times New Roman"/>
-          <w:sz w:val="26"/>
-          <w:szCs w:val="26"/>
-        </w:rPr>
-        <w:t xml:space="preserve"> chuyến bay và</w:t>
-      </w:r>
-      <w:r>
-        <w:rPr>
-          <w:rFonts w:ascii="Times New Roman" w:hAnsi="Times New Roman" w:cs="Times New Roman"/>
-          <w:sz w:val="26"/>
-          <w:szCs w:val="26"/>
-        </w:rPr>
-        <w:t xml:space="preserve"> </w:t>
-      </w:r>
-      <w:r>
-        <w:rPr>
-          <w:rFonts w:ascii="Times New Roman" w:hAnsi="Times New Roman" w:cs="Times New Roman"/>
-          <w:sz w:val="26"/>
-          <w:szCs w:val="26"/>
-        </w:rPr>
-        <w:t>vé</w:t>
-      </w:r>
-      <w:r>
-        <w:rPr>
-          <w:rFonts w:ascii="Times New Roman" w:hAnsi="Times New Roman" w:cs="Times New Roman"/>
-          <w:sz w:val="26"/>
-          <w:szCs w:val="26"/>
-        </w:rPr>
-        <w:t xml:space="preserve"> xóa thành công và hiển thị lại danh sách </w:t>
-      </w:r>
-      <w:r>
-        <w:rPr>
-          <w:rFonts w:ascii="Times New Roman" w:hAnsi="Times New Roman" w:cs="Times New Roman"/>
-          <w:sz w:val="26"/>
-          <w:szCs w:val="26"/>
-        </w:rPr>
-        <w:t>vé</w:t>
+        <w:t xml:space="preserve"> cùng 1 lúc để xóa khi xóa chuyến bay thành công vé sẽ được tự động xóa theo mã chuyến bay đó.</w:t>
+      </w:r>
+    </w:p>
+    <w:p>
+      <w:pPr>
+        <w:rPr>
+          <w:rFonts w:ascii="Times New Roman" w:hAnsi="Times New Roman" w:cs="Times New Roman"/>
+          <w:sz w:val="26"/>
+          <w:szCs w:val="26"/>
+        </w:rPr>
+      </w:pPr>
+      <w:r>
+        <w:rPr>
+          <w:rFonts w:ascii="Times New Roman" w:hAnsi="Times New Roman" w:cs="Times New Roman"/>
+          <w:sz w:val="26"/>
+          <w:szCs w:val="26"/>
+        </w:rPr>
+        <w:t>D2: Lấy danh sách các chuyến bay đã chọn ở D1 để xóa vé tự động</w:t>
+      </w:r>
+      <w:r>
+        <w:rPr>
+          <w:rFonts w:ascii="Times New Roman" w:hAnsi="Times New Roman" w:cs="Times New Roman"/>
+          <w:sz w:val="26"/>
+          <w:szCs w:val="26"/>
+        </w:rPr>
+        <w:t>, Các chuyến bay đó phải chưa được diễn ra</w:t>
+      </w:r>
+    </w:p>
+    <w:p>
+      <w:pPr>
+        <w:rPr>
+          <w:rFonts w:ascii="Times New Roman" w:hAnsi="Times New Roman" w:cs="Times New Roman"/>
+          <w:sz w:val="26"/>
+          <w:szCs w:val="26"/>
+        </w:rPr>
+      </w:pPr>
+      <w:r>
+        <w:rPr>
+          <w:rFonts w:ascii="Times New Roman" w:hAnsi="Times New Roman" w:cs="Times New Roman"/>
+          <w:sz w:val="26"/>
+          <w:szCs w:val="26"/>
+        </w:rPr>
+        <w:t xml:space="preserve">D3: </w:t>
+      </w:r>
+      <w:r>
+        <w:rPr>
+          <w:rFonts w:ascii="Times New Roman" w:hAnsi="Times New Roman" w:cs="Times New Roman"/>
+          <w:sz w:val="26"/>
+          <w:szCs w:val="26"/>
+        </w:rPr>
+        <w:t>Thay đổi tình trạng xóa ẩn của vé và lưu xuống cơ sở dữ liệu</w:t>
+      </w:r>
+    </w:p>
+    <w:p>
+      <w:pPr>
+        <w:rPr>
+          <w:rFonts w:ascii="Times New Roman" w:hAnsi="Times New Roman" w:cs="Times New Roman"/>
+          <w:sz w:val="26"/>
+          <w:szCs w:val="26"/>
+        </w:rPr>
+      </w:pPr>
+      <w:r>
+        <w:rPr>
+          <w:rFonts w:ascii="Times New Roman" w:hAnsi="Times New Roman" w:cs="Times New Roman"/>
+          <w:sz w:val="26"/>
+          <w:szCs w:val="26"/>
+        </w:rPr>
+        <w:t>D4: Thông tin về chuyến bay và vé xóa thành công và hiển thị lại danh sách vé</w:t>
       </w:r>
     </w:p>
     <w:p>
@@ -371,23 +284,25 @@
           <w:sz w:val="26"/>
           <w:szCs w:val="26"/>
         </w:rPr>
-        <w:t xml:space="preserve">Bước 4: Lấy các </w:t>
-      </w:r>
-      <w:r>
-        <w:rPr>
-          <w:rFonts w:ascii="Times New Roman" w:hAnsi="Times New Roman" w:cs="Times New Roman"/>
-          <w:sz w:val="26"/>
-          <w:szCs w:val="26"/>
-        </w:rPr>
-        <w:t>chuyến bay và vé của chuyến bay</w:t>
-      </w:r>
-      <w:r>
-        <w:rPr>
-          <w:rFonts w:ascii="Times New Roman" w:hAnsi="Times New Roman" w:cs="Times New Roman"/>
-          <w:sz w:val="26"/>
-          <w:szCs w:val="26"/>
-        </w:rPr>
-        <w:t xml:space="preserve"> từ cơ sở dữ liệu trùng với thông tin ở D1</w:t>
+        <w:t>Bước 4: Lấy các chuyến bay và vé của chuyến bay từ cơ sở dữ liệu trùng với thông tin ở D1</w:t>
+      </w:r>
+    </w:p>
+    <w:p>
+      <w:pPr>
+        <w:rPr>
+          <w:rFonts w:ascii="Times New Roman" w:hAnsi="Times New Roman" w:cs="Times New Roman"/>
+          <w:sz w:val="26"/>
+          <w:szCs w:val="26"/>
+        </w:rPr>
+      </w:pPr>
+      <w:r>
+        <w:rPr>
+          <w:rFonts w:ascii="Times New Roman" w:hAnsi="Times New Roman" w:cs="Times New Roman"/>
+          <w:sz w:val="26"/>
+          <w:szCs w:val="26"/>
+        </w:rPr>
+        <w:lastRenderedPageBreak/>
+        <w:t>Bước 5: Kiểm tra qui định “Chuyến bay”</w:t>
       </w:r>
     </w:p>
     <w:p>
@@ -406,7 +321,23 @@
           <w:sz w:val="26"/>
           <w:szCs w:val="26"/>
         </w:rPr>
-        <w:t>Bước 5: Thay đổi tình trạng xóa ẩn</w:t>
+        <w:t xml:space="preserve">Bước </w:t>
+      </w:r>
+      <w:r>
+        <w:rPr>
+          <w:rFonts w:ascii="Times New Roman" w:hAnsi="Times New Roman" w:cs="Times New Roman"/>
+          <w:sz w:val="26"/>
+          <w:szCs w:val="26"/>
+        </w:rPr>
+        <w:t>6</w:t>
+      </w:r>
+      <w:r>
+        <w:rPr>
+          <w:rFonts w:ascii="Times New Roman" w:hAnsi="Times New Roman" w:cs="Times New Roman"/>
+          <w:sz w:val="26"/>
+          <w:szCs w:val="26"/>
+        </w:rPr>
+        <w:t>: Thay đổi tình trạng xóa ẩn</w:t>
       </w:r>
     </w:p>
     <w:p>
@@ -425,8 +356,23 @@
           <w:sz w:val="26"/>
           <w:szCs w:val="26"/>
         </w:rPr>
-        <w:lastRenderedPageBreak/>
-        <w:t>Bước 6: Lưu xuống cở sở dữ liệu sau khi thay đổi tình trạng</w:t>
+        <w:t xml:space="preserve">Bước </w:t>
+      </w:r>
+      <w:r>
+        <w:rPr>
+          <w:rFonts w:ascii="Times New Roman" w:hAnsi="Times New Roman" w:cs="Times New Roman"/>
+          <w:sz w:val="26"/>
+          <w:szCs w:val="26"/>
+        </w:rPr>
+        <w:t>7</w:t>
+      </w:r>
+      <w:r>
+        <w:rPr>
+          <w:rFonts w:ascii="Times New Roman" w:hAnsi="Times New Roman" w:cs="Times New Roman"/>
+          <w:sz w:val="26"/>
+          <w:szCs w:val="26"/>
+        </w:rPr>
+        <w:t>: Lưu xuống cở sở dữ liệu sau khi thay đổi tình trạng</w:t>
       </w:r>
     </w:p>
     <w:p>
@@ -445,57 +391,89 @@
           <w:sz w:val="26"/>
           <w:szCs w:val="26"/>
         </w:rPr>
-        <w:t xml:space="preserve">Bước 7: Hiển thị lại danh sách </w:t>
-      </w:r>
-      <w:r>
-        <w:rPr>
-          <w:rFonts w:ascii="Times New Roman" w:hAnsi="Times New Roman" w:cs="Times New Roman"/>
-          <w:sz w:val="26"/>
-          <w:szCs w:val="26"/>
-        </w:rPr>
-        <w:t>vé sau</w:t>
-      </w:r>
-      <w:r>
-        <w:rPr>
-          <w:rFonts w:ascii="Times New Roman" w:hAnsi="Times New Roman" w:cs="Times New Roman"/>
-          <w:sz w:val="26"/>
-          <w:szCs w:val="26"/>
-        </w:rPr>
-        <w:t xml:space="preserve"> khi xóa</w:t>
-      </w:r>
-    </w:p>
-    <w:p>
-      <w:pPr>
-        <w:rPr>
-          <w:rFonts w:ascii="Times New Roman" w:hAnsi="Times New Roman" w:cs="Times New Roman"/>
-          <w:sz w:val="26"/>
-          <w:szCs w:val="26"/>
-        </w:rPr>
-      </w:pPr>
-      <w:r>
-        <w:rPr>
-          <w:rFonts w:ascii="Times New Roman" w:hAnsi="Times New Roman" w:cs="Times New Roman"/>
-          <w:sz w:val="26"/>
-          <w:szCs w:val="26"/>
-        </w:rPr>
-        <w:t>Bước 8: Đóng kết nối cơ sở dữ liệu</w:t>
-      </w:r>
-    </w:p>
-    <w:p>
-      <w:pPr>
-        <w:rPr>
-          <w:rFonts w:ascii="Times New Roman" w:hAnsi="Times New Roman" w:cs="Times New Roman"/>
-          <w:sz w:val="26"/>
-          <w:szCs w:val="26"/>
-        </w:rPr>
-      </w:pPr>
-      <w:r>
-        <w:rPr>
-          <w:rFonts w:ascii="Times New Roman" w:hAnsi="Times New Roman" w:cs="Times New Roman"/>
-          <w:sz w:val="26"/>
-          <w:szCs w:val="26"/>
-        </w:rPr>
-        <w:t>Bước 9: Kết thúc</w:t>
+        <w:t xml:space="preserve">Bước </w:t>
+      </w:r>
+      <w:r>
+        <w:rPr>
+          <w:rFonts w:ascii="Times New Roman" w:hAnsi="Times New Roman" w:cs="Times New Roman"/>
+          <w:sz w:val="26"/>
+          <w:szCs w:val="26"/>
+        </w:rPr>
+        <w:t>8</w:t>
+      </w:r>
+      <w:r>
+        <w:rPr>
+          <w:rFonts w:ascii="Times New Roman" w:hAnsi="Times New Roman" w:cs="Times New Roman"/>
+          <w:sz w:val="26"/>
+          <w:szCs w:val="26"/>
+        </w:rPr>
+        <w:t>: Hiển thị lại danh sách vé sau khi xóa</w:t>
+      </w:r>
+    </w:p>
+    <w:p>
+      <w:pPr>
+        <w:rPr>
+          <w:rFonts w:ascii="Times New Roman" w:hAnsi="Times New Roman" w:cs="Times New Roman"/>
+          <w:sz w:val="26"/>
+          <w:szCs w:val="26"/>
+        </w:rPr>
+      </w:pPr>
+      <w:r>
+        <w:rPr>
+          <w:rFonts w:ascii="Times New Roman" w:hAnsi="Times New Roman" w:cs="Times New Roman"/>
+          <w:sz w:val="26"/>
+          <w:szCs w:val="26"/>
+        </w:rPr>
+        <w:t xml:space="preserve">Bước </w:t>
+      </w:r>
+      <w:r>
+        <w:rPr>
+          <w:rFonts w:ascii="Times New Roman" w:hAnsi="Times New Roman" w:cs="Times New Roman"/>
+          <w:sz w:val="26"/>
+          <w:szCs w:val="26"/>
+        </w:rPr>
+        <w:t>9</w:t>
+      </w:r>
+      <w:r>
+        <w:rPr>
+          <w:rFonts w:ascii="Times New Roman" w:hAnsi="Times New Roman" w:cs="Times New Roman"/>
+          <w:sz w:val="26"/>
+          <w:szCs w:val="26"/>
+        </w:rPr>
+        <w:t>: Đóng kết nối cơ sở dữ liệu</w:t>
+      </w:r>
+    </w:p>
+    <w:p>
+      <w:pPr>
+        <w:rPr>
+          <w:rFonts w:ascii="Times New Roman" w:hAnsi="Times New Roman" w:cs="Times New Roman"/>
+          <w:sz w:val="26"/>
+          <w:szCs w:val="26"/>
+        </w:rPr>
+      </w:pPr>
+      <w:r>
+        <w:rPr>
+          <w:rFonts w:ascii="Times New Roman" w:hAnsi="Times New Roman" w:cs="Times New Roman"/>
+          <w:sz w:val="26"/>
+          <w:szCs w:val="26"/>
+        </w:rPr>
+        <w:t xml:space="preserve">Bước </w:t>
+      </w:r>
+      <w:r>
+        <w:rPr>
+          <w:rFonts w:ascii="Times New Roman" w:hAnsi="Times New Roman" w:cs="Times New Roman"/>
+          <w:sz w:val="26"/>
+          <w:szCs w:val="26"/>
+        </w:rPr>
+        <w:t>10</w:t>
+      </w:r>
+      <w:r>
+        <w:rPr>
+          <w:rFonts w:ascii="Times New Roman" w:hAnsi="Times New Roman" w:cs="Times New Roman"/>
+          <w:sz w:val="26"/>
+          <w:szCs w:val="26"/>
+        </w:rPr>
+        <w:t>: Kết thúc</w:t>
       </w:r>
     </w:p>
     <w:p>
@@ -964,7 +942,40 @@
           <w:sz w:val="26"/>
           <w:szCs w:val="26"/>
         </w:rPr>
-        <w:t>theo.</w:t>
+        <w:t>theo</w:t>
+      </w:r>
+      <w:r>
+        <w:rPr>
+          <w:rFonts w:ascii="Times New Roman" w:hAnsi="Times New Roman" w:cs="Times New Roman"/>
+          <w:sz w:val="26"/>
+          <w:szCs w:val="26"/>
+        </w:rPr>
+        <w:t>.</w:t>
+      </w:r>
+    </w:p>
+    <w:p>
+      <w:pPr>
+        <w:rPr>
+          <w:rFonts w:ascii="Times New Roman" w:hAnsi="Times New Roman" w:cs="Times New Roman"/>
+          <w:sz w:val="26"/>
+          <w:szCs w:val="26"/>
+        </w:rPr>
+      </w:pPr>
+      <w:r>
+        <w:rPr>
+          <w:rFonts w:ascii="Times New Roman" w:hAnsi="Times New Roman" w:cs="Times New Roman"/>
+          <w:sz w:val="26"/>
+          <w:szCs w:val="26"/>
+        </w:rPr>
+        <w:t xml:space="preserve">Lưu ý: Chỉ được xóa </w:t>
+      </w:r>
+      <w:r>
+        <w:rPr>
+          <w:rFonts w:ascii="Times New Roman" w:hAnsi="Times New Roman" w:cs="Times New Roman"/>
+          <w:sz w:val="26"/>
+          <w:szCs w:val="26"/>
+        </w:rPr>
+        <w:t>vé của các chuyến bay chưa diễn ra và không được xóa các chuyến bay mà không thể xóa như: chuyến bay đó đã có số lượng hành khách quá nửa của chuyến bay đó, ….</w:t>
       </w:r>
     </w:p>
     <w:p>
@@ -1112,15 +1123,6 @@
   </w:abstractNum>
   <w:num w:numId="1">
     <w:abstractNumId w:val="0"/>
-    <w:lvlOverride w:ilvl="0"/>
-    <w:lvlOverride w:ilvl="1"/>
-    <w:lvlOverride w:ilvl="2"/>
-    <w:lvlOverride w:ilvl="3"/>
-    <w:lvlOverride w:ilvl="4"/>
-    <w:lvlOverride w:ilvl="5"/>
-    <w:lvlOverride w:ilvl="6"/>
-    <w:lvlOverride w:ilvl="7"/>
-    <w:lvlOverride w:ilvl="8"/>
   </w:num>
 </w:numbering>
 </file>

</xml_diff>